<commit_message>
Add c to word
</commit_message>
<xml_diff>
--- a/word/LiamBowen.docx
+++ b/word/LiamBowen.docx
@@ -521,11 +521,9 @@
             <w:pPr>
               <w:jc w:val="center"/>
             </w:pPr>
-            <w:proofErr w:type="spellStart"/>
             <w:r>
               <w:t>Git</w:t>
             </w:r>
-            <w:proofErr w:type="spellEnd"/>
           </w:p>
         </w:tc>
         <w:tc>
@@ -1015,16 +1013,7 @@
           <w:rFonts w:ascii="Archivo Black" w:hAnsi="Archivo Black"/>
           <w:b w:val="0"/>
         </w:rPr>
-        <w:t>Profession</w:t>
-      </w:r>
-      <w:bookmarkStart w:id="1" w:name="_GoBack"/>
-      <w:bookmarkEnd w:id="1"/>
-      <w:r>
-        <w:rPr>
-          <w:rFonts w:ascii="Archivo Black" w:hAnsi="Archivo Black"/>
-          <w:b w:val="0"/>
-        </w:rPr>
-        <w:t>al Experience</w:t>
+        <w:t>Professional Experience</w:t>
       </w:r>
     </w:p>
     <w:tbl>
@@ -1155,15 +1144,7 @@
           </w:tcPr>
           <w:p>
             <w:r>
-              <w:t xml:space="preserve">Ruby on Rails, PostgreSQL, Amazon Web Services, </w:t>
-            </w:r>
-            <w:proofErr w:type="spellStart"/>
-            <w:r>
-              <w:t>Git</w:t>
-            </w:r>
-            <w:proofErr w:type="spellEnd"/>
-            <w:r>
-              <w:t xml:space="preserve">. </w:t>
+              <w:t xml:space="preserve">Ruby on Rails, PostgreSQL, Amazon Web Services, Git. </w:t>
             </w:r>
             <w:r>
               <w:t>Developed software and integrated</w:t>
@@ -1326,15 +1307,7 @@
               <w:t xml:space="preserve"> JavaScript/</w:t>
             </w:r>
             <w:r>
-              <w:t xml:space="preserve">Prototype/jQuery and MySQL for the </w:t>
-            </w:r>
-            <w:proofErr w:type="spellStart"/>
-            <w:r>
-              <w:t>OmniX</w:t>
-            </w:r>
-            <w:proofErr w:type="spellEnd"/>
-            <w:r>
-              <w:t xml:space="preserve"> document review</w:t>
+              <w:t>Prototype/jQuery and MySQL for the OmniX document review</w:t>
             </w:r>
             <w:r>
               <w:t xml:space="preserve"> </w:t>
@@ -1377,8 +1350,8 @@
             <w:pPr>
               <w:pStyle w:val="EducationTitle"/>
             </w:pPr>
-            <w:bookmarkStart w:id="2" w:name="OLE_LINK3"/>
-            <w:bookmarkStart w:id="3" w:name="OLE_LINK4"/>
+            <w:bookmarkStart w:id="1" w:name="OLE_LINK3"/>
+            <w:bookmarkStart w:id="2" w:name="OLE_LINK4"/>
             <w:r>
               <w:t>Capital IQ</w:t>
             </w:r>
@@ -1462,15 +1435,7 @@
               <w:t>Redesigned c</w:t>
             </w:r>
             <w:r>
-              <w:t xml:space="preserve">aching infrastructure using Velocity (like </w:t>
-            </w:r>
-            <w:proofErr w:type="spellStart"/>
-            <w:r>
-              <w:t>memcached</w:t>
-            </w:r>
-            <w:proofErr w:type="spellEnd"/>
-            <w:r>
-              <w:t>, now part of</w:t>
+              <w:t>aching infrastructure using Velocity (like memcached, now part of</w:t>
             </w:r>
             <w:r>
               <w:t xml:space="preserve"> </w:t>
@@ -1507,19 +1472,14 @@
           <w:tcPr>
             <w:tcW w:w="3788" w:type="pct"/>
           </w:tcPr>
+          <w:bookmarkEnd w:id="1"/>
           <w:bookmarkEnd w:id="2"/>
-          <w:bookmarkEnd w:id="3"/>
           <w:p>
             <w:pPr>
               <w:pStyle w:val="EducationTitle"/>
             </w:pPr>
-            <w:proofErr w:type="spellStart"/>
-            <w:r>
-              <w:t>Wustefeld</w:t>
-            </w:r>
-            <w:proofErr w:type="spellEnd"/>
-            <w:r>
-              <w:t xml:space="preserve"> Candy Company</w:t>
+            <w:r>
+              <w:t>Wustefeld Candy Company</w:t>
             </w:r>
           </w:p>
         </w:tc>
@@ -1606,21 +1566,7 @@
           <w:rFonts w:ascii="Archivo Black" w:hAnsi="Archivo Black"/>
           <w:b w:val="0"/>
         </w:rPr>
-        <w:t xml:space="preserve">Open Source </w:t>
-      </w:r>
-      <w:r>
-        <w:rPr>
-          <w:rFonts w:ascii="Archivo Black" w:hAnsi="Archivo Black"/>
-          <w:b w:val="0"/>
-        </w:rPr>
-        <w:t>P</w:t>
-      </w:r>
-      <w:r>
-        <w:rPr>
-          <w:rFonts w:ascii="Archivo Black" w:hAnsi="Archivo Black"/>
-          <w:b w:val="0"/>
-        </w:rPr>
-        <w:t>rojects</w:t>
+        <w:t>Open Source Projects</w:t>
       </w:r>
       <w:r>
         <w:t xml:space="preserve">                                                  </w:t>
@@ -1670,10 +1616,7 @@
           </w:tcPr>
           <w:p>
             <w:r>
-              <w:t xml:space="preserve">Tracks all 250 million open-source contributions made by GitHub users </w:t>
-            </w:r>
-            <w:r>
-              <w:t>from 2011 to now.</w:t>
+              <w:t>Tracks all 250 million open-source contributions made by GitHub users from 2011 to now.</w:t>
             </w:r>
           </w:p>
           <w:p>
@@ -1692,35 +1635,13 @@
               <w:rPr>
                 <w:rStyle w:val="SubtleEmphasis"/>
               </w:rPr>
-              <w:t xml:space="preserve">oDB, Angular.JS, Bootstrap, Google </w:t>
-            </w:r>
-            <w:proofErr w:type="spellStart"/>
-            <w:r>
-              <w:rPr>
-                <w:rStyle w:val="SubtleEmphasis"/>
-              </w:rPr>
-              <w:t>BigTable</w:t>
-            </w:r>
-            <w:proofErr w:type="spellEnd"/>
-            <w:r>
-              <w:rPr>
-                <w:rStyle w:val="SubtleEmphasis"/>
-              </w:rPr>
-              <w:t xml:space="preserve">, </w:t>
-            </w:r>
-            <w:proofErr w:type="spellStart"/>
-            <w:r>
-              <w:rPr>
-                <w:rStyle w:val="SubtleEmphasis"/>
-              </w:rPr>
-              <w:t>Git</w:t>
-            </w:r>
-            <w:proofErr w:type="spellEnd"/>
+              <w:t>oDB, Angular.JS, Bootstrap, Google BigTable, Git</w:t>
+            </w:r>
           </w:p>
         </w:tc>
       </w:tr>
-      <w:bookmarkStart w:id="4" w:name="OLE_LINK6"/>
-      <w:bookmarkStart w:id="5" w:name="OLE_LINK7"/>
+      <w:bookmarkStart w:id="3" w:name="OLE_LINK6"/>
+      <w:bookmarkStart w:id="4" w:name="OLE_LINK7"/>
       <w:tr>
         <w:tc>
           <w:tcPr>
@@ -1749,11 +1670,6 @@
               <w:rPr>
                 <w:rStyle w:val="Heading3Char"/>
               </w:rPr>
-            </w:r>
-            <w:r>
-              <w:rPr>
-                <w:rStyle w:val="Heading3Char"/>
-              </w:rPr>
               <w:fldChar w:fldCharType="separate"/>
             </w:r>
             <w:proofErr w:type="spellStart"/>
@@ -1770,8 +1686,8 @@
               </w:rPr>
               <w:fldChar w:fldCharType="end"/>
             </w:r>
+            <w:bookmarkEnd w:id="3"/>
             <w:bookmarkEnd w:id="4"/>
-            <w:bookmarkEnd w:id="5"/>
           </w:p>
         </w:tc>
         <w:tc>
@@ -1785,16 +1701,7 @@
               </w:rPr>
             </w:pPr>
             <w:r>
-              <w:t xml:space="preserve">Fast HTTP </w:t>
-            </w:r>
-            <w:r>
-              <w:t xml:space="preserve">file </w:t>
-            </w:r>
-            <w:r>
-              <w:t>server. Integrated SSH tunneling to negotiate tricky networks</w:t>
-            </w:r>
-            <w:r>
-              <w:t>.</w:t>
+              <w:t>Fast HTTP file server. Integrated SSH tunneling to negotiate tricky networks.</w:t>
             </w:r>
             <w:r>
               <w:br/>
@@ -1803,57 +1710,29 @@
               <w:rPr>
                 <w:rStyle w:val="SubtleEmphasis"/>
               </w:rPr>
-              <w:t>Go,</w:t>
-            </w:r>
-            <w:r>
+              <w:t>Go, JavaScript, Git</w:t>
+            </w:r>
+          </w:p>
+        </w:tc>
+      </w:tr>
+      <w:tr>
+        <w:tc>
+          <w:tcPr>
+            <w:tcW w:w="2628" w:type="dxa"/>
+            <w:vAlign w:val="center"/>
+          </w:tcPr>
+          <w:p>
+            <w:pPr>
               <w:rPr>
                 <w:rStyle w:val="SubtleEmphasis"/>
               </w:rPr>
-              <w:t xml:space="preserve"> </w:t>
-            </w:r>
-            <w:r>
-              <w:rPr>
-                <w:rStyle w:val="SubtleEmphasis"/>
-              </w:rPr>
-              <w:t>JavaScript</w:t>
-            </w:r>
-            <w:r>
-              <w:rPr>
-                <w:rStyle w:val="SubtleEmphasis"/>
-              </w:rPr>
-              <w:t xml:space="preserve">, </w:t>
-            </w:r>
-            <w:proofErr w:type="spellStart"/>
-            <w:r>
-              <w:rPr>
-                <w:rStyle w:val="SubtleEmphasis"/>
-              </w:rPr>
-              <w:t>Git</w:t>
-            </w:r>
-            <w:proofErr w:type="spellEnd"/>
-          </w:p>
-        </w:tc>
-      </w:tr>
-      <w:tr>
-        <w:tc>
-          <w:tcPr>
-            <w:tcW w:w="2628" w:type="dxa"/>
-            <w:vAlign w:val="center"/>
-          </w:tcPr>
-          <w:p>
-            <w:pPr>
-              <w:rPr>
-                <w:rStyle w:val="SubtleEmphasis"/>
-              </w:rPr>
-            </w:pPr>
-            <w:proofErr w:type="spellStart"/>
+            </w:pPr>
             <w:r>
               <w:rPr>
                 <w:rStyle w:val="Heading3Char"/>
               </w:rPr>
               <w:t>Aliker</w:t>
             </w:r>
-            <w:proofErr w:type="spellEnd"/>
           </w:p>
         </w:tc>
         <w:tc>
@@ -1875,16 +1754,8 @@
               <w:rPr>
                 <w:rStyle w:val="SubtleEmphasis"/>
               </w:rPr>
-              <w:t xml:space="preserve">Go, jQuery, HTML5, </w:t>
-            </w:r>
-            <w:proofErr w:type="spellStart"/>
-            <w:r>
-              <w:rPr>
-                <w:rStyle w:val="SubtleEmphasis"/>
-              </w:rPr>
-              <w:t>WebSockets</w:t>
-            </w:r>
-            <w:proofErr w:type="spellEnd"/>
+              <w:t>Go, jQuery, HTML5, WebSockets</w:t>
+            </w:r>
           </w:p>
         </w:tc>
       </w:tr>
@@ -1938,8 +1809,8 @@
             <w:pPr>
               <w:pStyle w:val="EducationTitle"/>
             </w:pPr>
-            <w:bookmarkStart w:id="6" w:name="OLE_LINK1"/>
-            <w:bookmarkStart w:id="7" w:name="OLE_LINK2"/>
+            <w:bookmarkStart w:id="5" w:name="OLE_LINK1"/>
+            <w:bookmarkStart w:id="6" w:name="OLE_LINK2"/>
             <w:r>
               <w:t>Rensselaer Polytechnic Institute</w:t>
             </w:r>
@@ -1988,13 +1859,13 @@
             <w:pPr>
               <w:pStyle w:val="EducationDegree"/>
             </w:pPr>
-            <w:proofErr w:type="spellStart"/>
-            <w:r>
-              <w:t>omputer</w:t>
-            </w:r>
-            <w:proofErr w:type="spellEnd"/>
-            <w:r>
-              <w:t xml:space="preserve"> Science Major (Dropped out)</w:t>
+            <w:r>
+              <w:t>C</w:t>
+            </w:r>
+            <w:bookmarkStart w:id="7" w:name="_GoBack"/>
+            <w:bookmarkEnd w:id="7"/>
+            <w:r>
+              <w:t>omputer Science Major (Dropped out)</w:t>
             </w:r>
           </w:p>
         </w:tc>
@@ -2067,8 +1938,8 @@
           </w:p>
         </w:tc>
       </w:tr>
+      <w:bookmarkEnd w:id="5"/>
       <w:bookmarkEnd w:id="6"/>
-      <w:bookmarkEnd w:id="7"/>
     </w:tbl>
     <w:p>
       <w:pPr>
@@ -3309,7 +3180,7 @@
 </file>
 
 <file path=customXml/itemProps1.xml><?xml version="1.0" encoding="utf-8"?>
-<ds:datastoreItem xmlns:ds="http://schemas.openxmlformats.org/officeDocument/2006/customXml" ds:itemID="{AF9A9FD5-3426-4DB9-9E93-FE46C400EEE7}">
+<ds:datastoreItem xmlns:ds="http://schemas.openxmlformats.org/officeDocument/2006/customXml" ds:itemID="{F05ABEF8-CF5E-4D0A-9CE8-0165BC1898DD}">
   <ds:schemaRefs>
     <ds:schemaRef ds:uri="http://schemas.openxmlformats.org/officeDocument/2006/bibliography"/>
   </ds:schemaRefs>

</xml_diff>